<commit_message>
fix LG-question.json format and update the scenario 1 doc
</commit_message>
<xml_diff>
--- a/scenario/TheMansion_scenario1.docx
+++ b/scenario/TheMansion_scenario1.docx
@@ -255,177 +255,345 @@
       </w:pPr>
       <w:r>
         <w:lastRenderedPageBreak/>
+        <w:t>1</w:t>
+      </w:r>
+      <w:r>
+        <w:t xml:space="preserve"> - Underground level</w:t>
+      </w:r>
+    </w:p>
+    <w:p>
+      <w:pPr>
+        <w:spacing w:after="0"/>
+        <w:jc w:val="both"/>
+      </w:pPr>
+    </w:p>
+    <w:p>
+      <w:pPr>
+        <w:spacing w:after="0"/>
+      </w:pPr>
+      <w:r>
+        <w:t>1</w:t>
+      </w:r>
+      <w:r>
+        <w:t>0-Office</w:t>
+      </w:r>
+      <w:r>
+        <w:t xml:space="preserve"> room (staircase from kitchen)</w:t>
+      </w:r>
+    </w:p>
+    <w:p>
+      <w:pPr>
+        <w:spacing w:after="0"/>
+      </w:pPr>
+      <w:r>
+        <w:t>11</w:t>
+      </w:r>
+      <w:r>
+        <w:t>-Security room</w:t>
+      </w:r>
+    </w:p>
+    <w:p>
+      <w:pPr>
+        <w:spacing w:after="0"/>
+      </w:pPr>
+      <w:r>
+        <w:t>12</w:t>
+      </w:r>
+      <w:r>
+        <w:t>-Laboratory</w:t>
+      </w:r>
+    </w:p>
+    <w:p>
+      <w:pPr>
+        <w:spacing w:after="0"/>
+      </w:pPr>
+      <w:r>
+        <w:t>13</w:t>
+      </w:r>
+      <w:r>
+        <w:t>-Storage</w:t>
+      </w:r>
+      <w:r>
+        <w:t xml:space="preserve"> room</w:t>
+      </w:r>
+    </w:p>
+    <w:p>
+      <w:pPr>
+        <w:spacing w:after="0"/>
+        <w:jc w:val="both"/>
+      </w:pPr>
+    </w:p>
+    <w:p>
+      <w:pPr>
+        <w:spacing w:after="0"/>
+        <w:jc w:val="both"/>
+      </w:pPr>
+      <w:r>
+        <w:rPr>
+          <w:highlight w:val="green"/>
+        </w:rPr>
+        <w:t>1</w:t>
+      </w:r>
+      <w:r>
+        <w:rPr>
+          <w:highlight w:val="green"/>
+        </w:rPr>
+        <w:t>0</w:t>
+      </w:r>
+      <w:r>
+        <w:rPr>
+          <w:highlight w:val="green"/>
+        </w:rPr>
+        <w:t>-Office room (staircase from kitchen)</w:t>
+      </w:r>
+    </w:p>
+    <w:p>
+      <w:pPr>
+        <w:spacing w:after="0"/>
+        <w:jc w:val="both"/>
+      </w:pPr>
+      <w:r>
+        <w:t xml:space="preserve">3 </w:t>
+      </w:r>
+      <w:r>
+        <w:t>activities</w:t>
+      </w:r>
+    </w:p>
+    <w:p>
+      <w:pPr>
+        <w:spacing w:after="0"/>
+        <w:jc w:val="both"/>
+      </w:pPr>
+    </w:p>
+    <w:p>
+      <w:pPr>
+        <w:spacing w:after="0"/>
+        <w:jc w:val="both"/>
+      </w:pPr>
+      <w:r>
+        <w:rPr>
+          <w:highlight w:val="yellow"/>
+        </w:rPr>
         <w:t>10</w:t>
       </w:r>
       <w:r>
+        <w:rPr>
+          <w:highlight w:val="yellow"/>
+        </w:rPr>
         <w:t>0</w:t>
       </w:r>
       <w:r>
-        <w:t xml:space="preserve"> - Underground level</w:t>
-      </w:r>
-    </w:p>
-    <w:p>
-      <w:pPr>
-        <w:spacing w:after="0"/>
-        <w:jc w:val="both"/>
-      </w:pPr>
-    </w:p>
-    <w:p>
-      <w:pPr>
-        <w:spacing w:after="0"/>
-      </w:pPr>
-      <w:r>
+        <w:rPr>
+          <w:highlight w:val="yellow"/>
+        </w:rPr>
+        <w:t xml:space="preserve"> – check papers document?</w:t>
+      </w:r>
+    </w:p>
+    <w:p>
+      <w:pPr>
+        <w:spacing w:after="0"/>
+        <w:jc w:val="both"/>
+      </w:pPr>
+      <w:r>
+        <w:t xml:space="preserve">Possible </w:t>
+      </w:r>
+      <w:r>
+        <w:t>Answer: [read,</w:t>
+      </w:r>
+      <w:r>
+        <w:t xml:space="preserve"> ripped of the paper,</w:t>
+      </w:r>
+      <w:r>
+        <w:t xml:space="preserve"> do nothing]</w:t>
+      </w:r>
+    </w:p>
+    <w:p>
+      <w:pPr>
+        <w:spacing w:after="0"/>
+        <w:jc w:val="both"/>
+      </w:pPr>
+    </w:p>
+    <w:p>
+      <w:pPr>
+        <w:spacing w:after="0"/>
+        <w:jc w:val="both"/>
+      </w:pPr>
+      <w:r>
+        <w:t xml:space="preserve">101 - </w:t>
+      </w:r>
+      <w:r>
+        <w:t>Answer: [read]</w:t>
+      </w:r>
+    </w:p>
+    <w:p>
+      <w:pPr>
+        <w:spacing w:after="0"/>
+        <w:jc w:val="both"/>
+      </w:pPr>
+      <w:r>
+        <w:t>Another dialog:</w:t>
+      </w:r>
+    </w:p>
+    <w:p>
+      <w:pPr>
+        <w:spacing w:after="0"/>
+        <w:jc w:val="both"/>
+      </w:pPr>
+      <w:r>
+        <w:t>show message</w:t>
+      </w:r>
+      <w:r>
+        <w:t xml:space="preserve"> – there was a man that very crazy live here, CAREFULL!!</w:t>
+      </w:r>
+    </w:p>
+    <w:p>
+      <w:pPr>
+        <w:spacing w:after="0"/>
+        <w:jc w:val="both"/>
+      </w:pPr>
+    </w:p>
+    <w:p>
+      <w:pPr>
+        <w:spacing w:after="0"/>
+        <w:jc w:val="both"/>
+      </w:pPr>
+      <w:r>
+        <w:t xml:space="preserve">101 - </w:t>
+      </w:r>
+      <w:r>
+        <w:t>Answer: [</w:t>
+      </w:r>
+      <w:r>
+        <w:t>ripped of the paper</w:t>
+      </w:r>
+      <w:r>
+        <w:t>]</w:t>
+      </w:r>
+    </w:p>
+    <w:p>
+      <w:pPr>
+        <w:spacing w:after="0"/>
+        <w:jc w:val="both"/>
+      </w:pPr>
+      <w:r>
+        <w:t>Another dialog:</w:t>
+      </w:r>
+    </w:p>
+    <w:p>
+      <w:pPr>
+        <w:spacing w:after="0"/>
+        <w:jc w:val="both"/>
+      </w:pPr>
+      <w:r>
+        <w:t>show message</w:t>
+      </w:r>
+      <w:r>
+        <w:t xml:space="preserve"> </w:t>
+      </w:r>
+      <w:r>
+        <w:t xml:space="preserve">(extra note) – </w:t>
+      </w:r>
+      <w:r>
+        <w:t>His</w:t>
+      </w:r>
+      <w:r>
+        <w:t xml:space="preserve"> alias</w:t>
+      </w:r>
+      <w:r>
+        <w:t xml:space="preserve"> name is Butcher, the one closest to Mr. Grey. And He is the one </w:t>
+      </w:r>
+      <w:r>
+        <w:t>knows</w:t>
+      </w:r>
+      <w:r>
+        <w:t xml:space="preserve"> about Mr. Grey secret. </w:t>
+      </w:r>
+    </w:p>
+    <w:p>
+      <w:pPr>
+        <w:spacing w:after="0"/>
+        <w:jc w:val="both"/>
+      </w:pPr>
+    </w:p>
+    <w:p>
+      <w:pPr>
+        <w:spacing w:after="0"/>
+        <w:jc w:val="both"/>
+      </w:pPr>
+      <w:r>
+        <w:t xml:space="preserve">101 - </w:t>
+      </w:r>
+      <w:r>
+        <w:t>Answer: [do nothing]</w:t>
+      </w:r>
+    </w:p>
+    <w:p>
+      <w:pPr>
+        <w:spacing w:after="0"/>
+        <w:jc w:val="both"/>
+      </w:pPr>
+      <w:r>
+        <w:t>Another dialog:</w:t>
+      </w:r>
+      <w:r>
+        <w:t xml:space="preserve"> ….</w:t>
+      </w:r>
+    </w:p>
+    <w:p>
+      <w:pPr>
+        <w:spacing w:after="0"/>
+        <w:jc w:val="both"/>
+      </w:pPr>
+      <w:r>
+        <w:t>Do nothing (exit the screen)</w:t>
+      </w:r>
+    </w:p>
+    <w:p>
+      <w:pPr>
+        <w:spacing w:after="0"/>
+        <w:jc w:val="both"/>
+      </w:pPr>
+    </w:p>
+    <w:p>
+      <w:pPr>
+        <w:spacing w:after="0"/>
+        <w:jc w:val="both"/>
+      </w:pPr>
+      <w:r>
+        <w:rPr>
+          <w:highlight w:val="yellow"/>
+        </w:rPr>
+        <w:t>10</w:t>
+      </w:r>
+      <w:r>
+        <w:rPr>
+          <w:highlight w:val="yellow"/>
+        </w:rPr>
         <w:t>1</w:t>
       </w:r>
       <w:r>
-        <w:t>0</w:t>
-      </w:r>
-      <w:r>
-        <w:t>0</w:t>
-      </w:r>
-      <w:r>
-        <w:t>-Office</w:t>
-      </w:r>
-      <w:r>
-        <w:t xml:space="preserve"> room (staircase from kitchen)</w:t>
-      </w:r>
-    </w:p>
-    <w:p>
-      <w:pPr>
-        <w:spacing w:after="0"/>
-      </w:pPr>
-      <w:r>
-        <w:t>11</w:t>
-      </w:r>
-      <w:r>
-        <w:t>0</w:t>
-      </w:r>
-      <w:r>
-        <w:t>-Security room</w:t>
-      </w:r>
-    </w:p>
-    <w:p>
-      <w:pPr>
-        <w:spacing w:after="0"/>
-      </w:pPr>
-      <w:r>
-        <w:t>12</w:t>
-      </w:r>
-      <w:r>
-        <w:t>0</w:t>
-      </w:r>
-      <w:r>
-        <w:t>-Laboratory</w:t>
-      </w:r>
-    </w:p>
-    <w:p>
-      <w:pPr>
-        <w:spacing w:after="0"/>
-      </w:pPr>
-      <w:r>
-        <w:t>13</w:t>
-      </w:r>
-      <w:r>
-        <w:t>0</w:t>
-      </w:r>
-      <w:r>
-        <w:t>-Stock room</w:t>
-      </w:r>
-    </w:p>
-    <w:p>
-      <w:pPr>
-        <w:spacing w:after="0"/>
-        <w:jc w:val="both"/>
-      </w:pPr>
-    </w:p>
-    <w:p>
-      <w:pPr>
-        <w:spacing w:after="0"/>
-        <w:jc w:val="both"/>
-      </w:pPr>
-      <w:r>
-        <w:t>1</w:t>
-      </w:r>
-      <w:r>
-        <w:t>10</w:t>
-      </w:r>
-      <w:r>
-        <w:t>-Office room (staircase from kitchen)</w:t>
-      </w:r>
-    </w:p>
-    <w:p>
-      <w:pPr>
-        <w:spacing w:after="0"/>
-        <w:jc w:val="both"/>
-      </w:pPr>
-      <w:r>
-        <w:t>3 main question</w:t>
-      </w:r>
-    </w:p>
-    <w:p>
-      <w:pPr>
-        <w:spacing w:after="0"/>
-        <w:jc w:val="both"/>
-      </w:pPr>
-    </w:p>
-    <w:p>
-      <w:pPr>
-        <w:spacing w:after="0"/>
-        <w:jc w:val="both"/>
-      </w:pPr>
-      <w:r>
-        <w:t>110</w:t>
-      </w:r>
-      <w:r>
-        <w:t xml:space="preserve"> – check papers document?</w:t>
-      </w:r>
-    </w:p>
-    <w:p>
-      <w:pPr>
-        <w:spacing w:after="0"/>
-        <w:jc w:val="both"/>
-      </w:pPr>
-      <w:r>
-        <w:t xml:space="preserve">Possible </w:t>
-      </w:r>
-      <w:r>
-        <w:t>Answer: [read, do nothing]</w:t>
-      </w:r>
-    </w:p>
-    <w:p>
-      <w:pPr>
-        <w:spacing w:after="0"/>
-        <w:jc w:val="both"/>
-      </w:pPr>
-    </w:p>
-    <w:p>
-      <w:pPr>
-        <w:spacing w:after="0"/>
-        <w:jc w:val="both"/>
-      </w:pPr>
-      <w:r>
-        <w:t>Answer: [read]</w:t>
-      </w:r>
-    </w:p>
-    <w:p>
-      <w:pPr>
-        <w:spacing w:after="0"/>
-        <w:jc w:val="both"/>
-      </w:pPr>
-      <w:r>
-        <w:t xml:space="preserve">Effect: </w:t>
-      </w:r>
-    </w:p>
-    <w:p>
-      <w:pPr>
-        <w:spacing w:after="0"/>
-        <w:jc w:val="both"/>
-      </w:pPr>
-      <w:r>
-        <w:t>show message</w:t>
-      </w:r>
-      <w:r>
-        <w:t xml:space="preserve"> - </w:t>
+        <w:rPr>
+          <w:highlight w:val="yellow"/>
+        </w:rPr>
+        <w:t xml:space="preserve"> –</w:t>
+      </w:r>
+      <w:r>
+        <w:rPr>
+          <w:highlight w:val="yellow"/>
+        </w:rPr>
+        <w:t xml:space="preserve">check </w:t>
+      </w:r>
+      <w:r>
+        <w:rPr>
+          <w:highlight w:val="yellow"/>
+        </w:rPr>
+        <w:t>a computer</w:t>
+      </w:r>
+      <w:r>
+        <w:rPr>
+          <w:highlight w:val="yellow"/>
+        </w:rPr>
+        <w:t>!</w:t>
       </w:r>
       <w:bookmarkStart w:id="0" w:name="_GoBack"/>
       <w:bookmarkEnd w:id="0"/>
@@ -435,79 +603,196 @@
         <w:spacing w:after="0"/>
         <w:jc w:val="both"/>
       </w:pPr>
-    </w:p>
-    <w:p>
-      <w:pPr>
-        <w:spacing w:after="0"/>
-        <w:jc w:val="both"/>
-      </w:pPr>
-      <w:r>
-        <w:t>Answer: [do nothing]</w:t>
-      </w:r>
-    </w:p>
-    <w:p>
-      <w:pPr>
-        <w:spacing w:after="0"/>
-        <w:jc w:val="both"/>
-      </w:pPr>
-      <w:r>
-        <w:t>Effect:</w:t>
-      </w:r>
-    </w:p>
-    <w:p>
-      <w:pPr>
-        <w:spacing w:after="0"/>
-        <w:jc w:val="both"/>
-      </w:pPr>
-      <w:r>
-        <w:t>Do nothing (exit the screen)</w:t>
-      </w:r>
-    </w:p>
-    <w:p>
-      <w:pPr>
-        <w:spacing w:after="0"/>
-        <w:jc w:val="both"/>
-      </w:pPr>
-    </w:p>
-    <w:p>
-      <w:pPr>
-        <w:spacing w:after="0"/>
-        <w:jc w:val="both"/>
-      </w:pPr>
-      <w:r>
-        <w:t>111</w:t>
-      </w:r>
-      <w:r>
-        <w:t xml:space="preserve"> – there was computer on!</w:t>
-      </w:r>
-    </w:p>
-    <w:p>
-      <w:pPr>
-        <w:spacing w:after="0"/>
-        <w:jc w:val="both"/>
-      </w:pPr>
-      <w:r>
-        <w:t>Answer: [press any button, read any info on the screen, break the computer]</w:t>
-      </w:r>
-    </w:p>
-    <w:p>
-      <w:pPr>
-        <w:spacing w:after="0"/>
-        <w:jc w:val="both"/>
-      </w:pPr>
-    </w:p>
-    <w:p>
-      <w:pPr>
-        <w:spacing w:after="0"/>
-        <w:jc w:val="both"/>
-      </w:pPr>
-      <w:r>
-        <w:t>112</w:t>
-      </w:r>
-      <w:r>
+      <w:r>
+        <w:t>Possible</w:t>
+      </w:r>
+      <w:r>
+        <w:t xml:space="preserve"> </w:t>
+      </w:r>
+      <w:r>
+        <w:t>Answer: [press any button, read on the screen</w:t>
+      </w:r>
+      <w:r>
+        <w:t xml:space="preserve"> message, turned off the computer</w:t>
+      </w:r>
+      <w:r>
+        <w:t>]</w:t>
+      </w:r>
+    </w:p>
+    <w:p>
+      <w:pPr>
+        <w:spacing w:after="0"/>
+        <w:jc w:val="both"/>
+      </w:pPr>
+    </w:p>
+    <w:p>
+      <w:pPr>
+        <w:spacing w:after="0"/>
+        <w:jc w:val="both"/>
+      </w:pPr>
+      <w:r>
+        <w:t>Answer: [press any button]</w:t>
+      </w:r>
+    </w:p>
+    <w:p>
+      <w:pPr>
+        <w:spacing w:after="0"/>
+        <w:jc w:val="both"/>
+      </w:pPr>
+      <w:r>
+        <w:t>Another dialog:</w:t>
+      </w:r>
+    </w:p>
+    <w:p>
+      <w:pPr>
+        <w:spacing w:after="0"/>
+        <w:jc w:val="both"/>
+      </w:pPr>
+      <w:r>
+        <w:t>Computer turned on from sleep</w:t>
+      </w:r>
+    </w:p>
+    <w:p>
+      <w:pPr>
+        <w:spacing w:after="0"/>
+        <w:jc w:val="both"/>
+      </w:pPr>
+    </w:p>
+    <w:p>
+      <w:pPr>
+        <w:spacing w:after="0"/>
+        <w:jc w:val="both"/>
+      </w:pPr>
+      <w:r>
+        <w:t>Answer: [read on the screen message]</w:t>
+      </w:r>
+    </w:p>
+    <w:p>
+      <w:pPr>
+        <w:spacing w:after="0"/>
+        <w:jc w:val="both"/>
+      </w:pPr>
+      <w:r>
+        <w:t>Another dialog:</w:t>
+      </w:r>
+    </w:p>
+    <w:p>
+      <w:pPr>
+        <w:spacing w:after="0"/>
+        <w:jc w:val="both"/>
+      </w:pPr>
+      <w:r>
+        <w:t>show message –</w:t>
+      </w:r>
+      <w:r>
+        <w:t xml:space="preserve"> Don’t ever touch the computer</w:t>
+      </w:r>
+    </w:p>
+    <w:p>
+      <w:pPr>
+        <w:spacing w:after="0"/>
+        <w:jc w:val="both"/>
+      </w:pPr>
+    </w:p>
+    <w:p>
+      <w:pPr>
+        <w:spacing w:after="0"/>
+        <w:jc w:val="both"/>
+      </w:pPr>
+      <w:r>
+        <w:t>Answer: [turned off the computer]</w:t>
+      </w:r>
+    </w:p>
+    <w:p>
+      <w:pPr>
+        <w:spacing w:after="0"/>
+        <w:jc w:val="both"/>
+      </w:pPr>
+      <w:r>
+        <w:t>Another dialog:</w:t>
+      </w:r>
+    </w:p>
+    <w:p>
+      <w:pPr>
+        <w:spacing w:after="0"/>
+        <w:jc w:val="both"/>
+      </w:pPr>
+      <w:r>
+        <w:t xml:space="preserve">show message – </w:t>
+      </w:r>
+      <w:r>
+        <w:t>something wrong!</w:t>
+      </w:r>
+    </w:p>
+    <w:p>
+      <w:pPr>
+        <w:spacing w:after="0"/>
+        <w:jc w:val="both"/>
+      </w:pPr>
+      <w:r>
+        <w:t>Another dialog:</w:t>
+      </w:r>
+    </w:p>
+    <w:p>
+      <w:pPr>
+        <w:spacing w:after="0"/>
+        <w:jc w:val="both"/>
+      </w:pPr>
+      <w:r>
+        <w:t>showed up new message</w:t>
+      </w:r>
+      <w:r>
+        <w:t xml:space="preserve"> – don’t even try</w:t>
+      </w:r>
+      <w:r>
+        <w:t xml:space="preserve"> to know who am I</w:t>
+      </w:r>
+    </w:p>
+    <w:p>
+      <w:pPr>
+        <w:spacing w:after="0"/>
+        <w:jc w:val="both"/>
+      </w:pPr>
+    </w:p>
+    <w:p>
+      <w:pPr>
+        <w:spacing w:after="0"/>
+        <w:jc w:val="both"/>
+      </w:pPr>
+    </w:p>
+    <w:p>
+      <w:pPr>
+        <w:spacing w:after="0"/>
+        <w:jc w:val="both"/>
+      </w:pPr>
+    </w:p>
+    <w:p>
+      <w:pPr>
+        <w:spacing w:after="0"/>
+        <w:jc w:val="both"/>
+      </w:pPr>
+      <w:r>
+        <w:rPr>
+          <w:highlight w:val="yellow"/>
+        </w:rPr>
+        <w:t>10</w:t>
+      </w:r>
+      <w:r>
+        <w:rPr>
+          <w:highlight w:val="yellow"/>
+        </w:rPr>
+        <w:t>2</w:t>
+      </w:r>
+      <w:r>
+        <w:rPr>
+          <w:highlight w:val="yellow"/>
+        </w:rPr>
         <w:t xml:space="preserve"> –</w:t>
       </w:r>
       <w:r>
+        <w:rPr>
+          <w:highlight w:val="yellow"/>
+        </w:rPr>
         <w:t xml:space="preserve"> bulletin board</w:t>
       </w:r>
     </w:p>
@@ -517,48 +802,201 @@
         <w:jc w:val="both"/>
       </w:pPr>
       <w:r>
+        <w:t xml:space="preserve">Possible </w:t>
+      </w:r>
+      <w:r>
         <w:t xml:space="preserve">Answer: </w:t>
       </w:r>
       <w:r>
         <w:t>[read</w:t>
       </w:r>
       <w:r>
+        <w:t xml:space="preserve"> task role</w:t>
+      </w:r>
+      <w:r>
         <w:t>]</w:t>
       </w:r>
-    </w:p>
-    <w:p>
-      <w:pPr>
-        <w:spacing w:after="0"/>
-        <w:jc w:val="both"/>
-      </w:pPr>
-      <w:r>
-        <w:t>Effect:</w:t>
-      </w:r>
-    </w:p>
-    <w:p>
-      <w:pPr>
-        <w:spacing w:after="0"/>
-        <w:jc w:val="both"/>
-      </w:pPr>
-      <w:r>
-        <w:t>Hearing step….</w:t>
-      </w:r>
-    </w:p>
-    <w:p>
-      <w:pPr>
-        <w:spacing w:after="0"/>
-        <w:jc w:val="both"/>
-      </w:pPr>
-    </w:p>
-    <w:p>
-      <w:pPr>
-        <w:spacing w:after="0"/>
-        <w:jc w:val="both"/>
-      </w:pPr>
-      <w:r>
-        <w:t>113</w:t>
-      </w:r>
-      <w:r>
+      <w:r>
+        <w:t xml:space="preserve"> [read room info]</w:t>
+      </w:r>
+    </w:p>
+    <w:p>
+      <w:pPr>
+        <w:spacing w:after="0"/>
+        <w:jc w:val="both"/>
+      </w:pPr>
+    </w:p>
+    <w:p>
+      <w:pPr>
+        <w:spacing w:after="0"/>
+        <w:jc w:val="both"/>
+      </w:pPr>
+      <w:r>
+        <w:t>Answer: [read task role]</w:t>
+      </w:r>
+    </w:p>
+    <w:p>
+      <w:pPr>
+        <w:spacing w:after="0"/>
+        <w:jc w:val="both"/>
+      </w:pPr>
+      <w:r>
+        <w:t>Another dialog:</w:t>
+      </w:r>
+    </w:p>
+    <w:p>
+      <w:pPr>
+        <w:spacing w:after="0"/>
+        <w:jc w:val="both"/>
+      </w:pPr>
+      <w:r>
+        <w:t xml:space="preserve">Show message – </w:t>
+      </w:r>
+    </w:p>
+    <w:p>
+      <w:pPr>
+        <w:spacing w:after="0"/>
+        <w:jc w:val="both"/>
+      </w:pPr>
+      <w:r>
+        <w:t>Guard: night time from 9PM-4AM</w:t>
+      </w:r>
+    </w:p>
+    <w:p>
+      <w:pPr>
+        <w:spacing w:after="0"/>
+        <w:jc w:val="both"/>
+      </w:pPr>
+      <w:r>
+        <w:t>Storage Guy: day time from 7AM-4PM</w:t>
+      </w:r>
+    </w:p>
+    <w:p>
+      <w:pPr>
+        <w:spacing w:after="0"/>
+        <w:jc w:val="both"/>
+      </w:pPr>
+      <w:r>
+        <w:t>Cleaning: day time 11AM-2PM</w:t>
+      </w:r>
+    </w:p>
+    <w:p>
+      <w:pPr>
+        <w:spacing w:after="0"/>
+        <w:jc w:val="both"/>
+      </w:pPr>
+    </w:p>
+    <w:p>
+      <w:pPr>
+        <w:spacing w:after="0"/>
+        <w:jc w:val="both"/>
+      </w:pPr>
+      <w:r>
+        <w:t>The Boss always check every role work from 10AM-11.59PM, please do your work guys or you will get the punishment.</w:t>
+      </w:r>
+    </w:p>
+    <w:p>
+      <w:pPr>
+        <w:spacing w:after="0"/>
+        <w:jc w:val="both"/>
+      </w:pPr>
+    </w:p>
+    <w:p>
+      <w:pPr>
+        <w:spacing w:after="0"/>
+        <w:jc w:val="both"/>
+      </w:pPr>
+      <w:r>
+        <w:t>Answer: [read room info]</w:t>
+      </w:r>
+    </w:p>
+    <w:p>
+      <w:pPr>
+        <w:spacing w:after="0"/>
+        <w:jc w:val="both"/>
+      </w:pPr>
+      <w:r>
+        <w:t>Another dialog:</w:t>
+      </w:r>
+    </w:p>
+    <w:p>
+      <w:pPr>
+        <w:spacing w:after="0"/>
+        <w:jc w:val="both"/>
+      </w:pPr>
+      <w:r>
+        <w:t>Show message –</w:t>
+      </w:r>
+    </w:p>
+    <w:p>
+      <w:pPr>
+        <w:spacing w:after="0"/>
+        <w:jc w:val="both"/>
+      </w:pPr>
+      <w:r>
+        <w:t>Office</w:t>
+      </w:r>
+      <w:r>
+        <w:t xml:space="preserve"> – workplace</w:t>
+      </w:r>
+    </w:p>
+    <w:p>
+      <w:pPr>
+        <w:spacing w:after="0"/>
+        <w:jc w:val="both"/>
+      </w:pPr>
+      <w:r>
+        <w:t>Laboratory</w:t>
+      </w:r>
+      <w:r>
+        <w:t xml:space="preserve"> – experiment usually professor is working there</w:t>
+      </w:r>
+    </w:p>
+    <w:p>
+      <w:pPr>
+        <w:spacing w:after="0"/>
+        <w:jc w:val="both"/>
+      </w:pPr>
+      <w:r>
+        <w:t>Security Room</w:t>
+      </w:r>
+      <w:r>
+        <w:t xml:space="preserve"> – monitored all the CCTV cam</w:t>
+      </w:r>
+    </w:p>
+    <w:p>
+      <w:pPr>
+        <w:spacing w:after="0"/>
+        <w:jc w:val="both"/>
+      </w:pPr>
+      <w:r>
+        <w:t>Storage Room</w:t>
+      </w:r>
+      <w:r>
+        <w:t xml:space="preserve"> – All the things that going in and out from the mansion mainly to distribute Mr. Grey things.</w:t>
+      </w:r>
+    </w:p>
+    <w:p>
+      <w:pPr>
+        <w:spacing w:after="0"/>
+        <w:jc w:val="both"/>
+      </w:pPr>
+    </w:p>
+    <w:p>
+      <w:pPr>
+        <w:spacing w:after="0"/>
+        <w:jc w:val="both"/>
+      </w:pPr>
+      <w:r>
+        <w:rPr>
+          <w:highlight w:val="green"/>
+        </w:rPr>
+        <w:t>11</w:t>
+      </w:r>
+      <w:r>
+        <w:rPr>
+          <w:highlight w:val="green"/>
+        </w:rPr>
         <w:t>-Security room</w:t>
       </w:r>
     </w:p>
@@ -568,43 +1006,79 @@
         <w:jc w:val="both"/>
       </w:pPr>
       <w:r>
-        <w:t>2 main question</w:t>
-      </w:r>
-    </w:p>
-    <w:p>
-      <w:pPr>
-        <w:spacing w:after="0"/>
-        <w:jc w:val="both"/>
-      </w:pPr>
-    </w:p>
-    <w:p>
-      <w:pPr>
-        <w:spacing w:after="0"/>
-        <w:jc w:val="both"/>
-      </w:pPr>
-      <w:r>
-        <w:t>114</w:t>
-      </w:r>
-      <w:r>
-        <w:t xml:space="preserve"> – turn on pc?</w:t>
-      </w:r>
-    </w:p>
-    <w:p>
-      <w:pPr>
-        <w:spacing w:after="0"/>
-        <w:jc w:val="both"/>
-      </w:pPr>
-      <w:r>
-        <w:t>Answer: [yes, no]</w:t>
-      </w:r>
-    </w:p>
-    <w:p>
-      <w:pPr>
-        <w:spacing w:after="0"/>
-        <w:jc w:val="both"/>
-      </w:pPr>
-      <w:r>
-        <w:t>IF2 Answer: [read the log data, delete data]</w:t>
+        <w:t xml:space="preserve">2 </w:t>
+      </w:r>
+      <w:r>
+        <w:t>activities</w:t>
+      </w:r>
+    </w:p>
+    <w:p>
+      <w:pPr>
+        <w:spacing w:after="0"/>
+        <w:jc w:val="both"/>
+      </w:pPr>
+    </w:p>
+    <w:p>
+      <w:pPr>
+        <w:spacing w:after="0"/>
+        <w:jc w:val="both"/>
+      </w:pPr>
+      <w:r>
+        <w:rPr>
+          <w:highlight w:val="yellow"/>
+        </w:rPr>
+        <w:t>110</w:t>
+      </w:r>
+      <w:r>
+        <w:rPr>
+          <w:highlight w:val="yellow"/>
+        </w:rPr>
+        <w:t xml:space="preserve"> –</w:t>
+      </w:r>
+      <w:r>
+        <w:rPr>
+          <w:highlight w:val="yellow"/>
+        </w:rPr>
+        <w:t xml:space="preserve"> play video recording</w:t>
+      </w:r>
+      <w:r>
+        <w:rPr>
+          <w:highlight w:val="yellow"/>
+        </w:rPr>
+        <w:t>?</w:t>
+      </w:r>
+    </w:p>
+    <w:p>
+      <w:pPr>
+        <w:spacing w:after="0"/>
+        <w:jc w:val="both"/>
+      </w:pPr>
+      <w:r>
+        <w:t>Possible a</w:t>
+      </w:r>
+      <w:r>
+        <w:t>nswer: [yes, no]</w:t>
+      </w:r>
+    </w:p>
+    <w:p>
+      <w:pPr>
+        <w:spacing w:after="0"/>
+        <w:jc w:val="both"/>
+      </w:pPr>
+      <w:r>
+        <w:t>Answer: [play video playback, continue watch the remaining video</w:t>
+      </w:r>
+      <w:r>
+        <w:t>]</w:t>
+      </w:r>
+    </w:p>
+    <w:p>
+      <w:pPr>
+        <w:spacing w:after="0"/>
+        <w:jc w:val="both"/>
+      </w:pPr>
+      <w:r>
+        <w:t>Another dialog:</w:t>
       </w:r>
     </w:p>
     <w:p>
@@ -652,16 +1126,27 @@
         <w:spacing w:after="0"/>
       </w:pPr>
       <w:r>
-        <w:t>02-Laboratory</w:t>
-      </w:r>
-    </w:p>
-    <w:p>
-      <w:pPr>
-        <w:spacing w:after="0"/>
-      </w:pPr>
-      <w:r>
-        <w:lastRenderedPageBreak/>
-        <w:t>4 main question</w:t>
+        <w:rPr>
+          <w:highlight w:val="yellow"/>
+        </w:rPr>
+        <w:t>1</w:t>
+      </w:r>
+      <w:r>
+        <w:rPr>
+          <w:highlight w:val="yellow"/>
+        </w:rPr>
+        <w:t>2-Laboratory</w:t>
+      </w:r>
+    </w:p>
+    <w:p>
+      <w:pPr>
+        <w:spacing w:after="0"/>
+      </w:pPr>
+      <w:r>
+        <w:t xml:space="preserve">4 </w:t>
+      </w:r>
+      <w:r>
+        <w:t>activities</w:t>
       </w:r>
       <w:r>
         <w:br/>
@@ -710,22 +1195,242 @@
       <w:pPr>
         <w:spacing w:after="0"/>
       </w:pPr>
-      <w:r>
-        <w:t>03-Stock room</w:t>
-      </w:r>
-    </w:p>
-    <w:p>
-      <w:pPr>
-        <w:spacing w:after="0"/>
-      </w:pPr>
-      <w:r>
-        <w:t>2 main question</w:t>
-      </w:r>
-    </w:p>
-    <w:p>
-      <w:r>
-        <w:br w:type="page"/>
-      </w:r>
+    </w:p>
+    <w:p>
+      <w:pPr>
+        <w:spacing w:after="0"/>
+      </w:pPr>
+      <w:r>
+        <w:rPr>
+          <w:highlight w:val="yellow"/>
+        </w:rPr>
+        <w:lastRenderedPageBreak/>
+        <w:t>1</w:t>
+      </w:r>
+      <w:r>
+        <w:rPr>
+          <w:highlight w:val="yellow"/>
+        </w:rPr>
+        <w:t>3-Stock room</w:t>
+      </w:r>
+    </w:p>
+    <w:p>
+      <w:pPr>
+        <w:spacing w:after="0"/>
+      </w:pPr>
+      <w:r>
+        <w:t>2 activities</w:t>
+      </w:r>
+    </w:p>
+    <w:p>
+      <w:pPr>
+        <w:spacing w:after="0"/>
+      </w:pPr>
+    </w:p>
+    <w:p>
+      <w:pPr>
+        <w:spacing w:after="0"/>
+      </w:pPr>
+    </w:p>
+    <w:p>
+      <w:pPr>
+        <w:spacing w:after="0"/>
+      </w:pPr>
+    </w:p>
+    <w:p>
+      <w:pPr>
+        <w:spacing w:after="0"/>
+      </w:pPr>
+    </w:p>
+    <w:p>
+      <w:pPr>
+        <w:spacing w:after="0"/>
+      </w:pPr>
+    </w:p>
+    <w:p>
+      <w:pPr>
+        <w:spacing w:after="0"/>
+      </w:pPr>
+    </w:p>
+    <w:p>
+      <w:pPr>
+        <w:spacing w:after="0"/>
+      </w:pPr>
+    </w:p>
+    <w:p>
+      <w:pPr>
+        <w:spacing w:after="0"/>
+      </w:pPr>
+    </w:p>
+    <w:p>
+      <w:pPr>
+        <w:spacing w:after="0"/>
+      </w:pPr>
+    </w:p>
+    <w:p>
+      <w:pPr>
+        <w:spacing w:after="0"/>
+      </w:pPr>
+    </w:p>
+    <w:p>
+      <w:pPr>
+        <w:spacing w:after="0"/>
+      </w:pPr>
+    </w:p>
+    <w:p>
+      <w:pPr>
+        <w:spacing w:after="0"/>
+      </w:pPr>
+    </w:p>
+    <w:p>
+      <w:pPr>
+        <w:spacing w:after="0"/>
+      </w:pPr>
+    </w:p>
+    <w:p>
+      <w:pPr>
+        <w:spacing w:after="0"/>
+      </w:pPr>
+    </w:p>
+    <w:p>
+      <w:pPr>
+        <w:spacing w:after="0"/>
+      </w:pPr>
+    </w:p>
+    <w:p>
+      <w:pPr>
+        <w:spacing w:after="0"/>
+      </w:pPr>
+    </w:p>
+    <w:p>
+      <w:pPr>
+        <w:spacing w:after="0"/>
+      </w:pPr>
+    </w:p>
+    <w:p>
+      <w:pPr>
+        <w:spacing w:after="0"/>
+      </w:pPr>
+    </w:p>
+    <w:p>
+      <w:pPr>
+        <w:spacing w:after="0"/>
+      </w:pPr>
+    </w:p>
+    <w:p>
+      <w:pPr>
+        <w:spacing w:after="0"/>
+      </w:pPr>
+    </w:p>
+    <w:p>
+      <w:pPr>
+        <w:spacing w:after="0"/>
+      </w:pPr>
+    </w:p>
+    <w:p>
+      <w:pPr>
+        <w:spacing w:after="0"/>
+      </w:pPr>
+    </w:p>
+    <w:p>
+      <w:pPr>
+        <w:spacing w:after="0"/>
+      </w:pPr>
+    </w:p>
+    <w:p>
+      <w:pPr>
+        <w:spacing w:after="0"/>
+      </w:pPr>
+    </w:p>
+    <w:p>
+      <w:pPr>
+        <w:spacing w:after="0"/>
+      </w:pPr>
+    </w:p>
+    <w:p>
+      <w:pPr>
+        <w:spacing w:after="0"/>
+      </w:pPr>
+    </w:p>
+    <w:p>
+      <w:pPr>
+        <w:spacing w:after="0"/>
+      </w:pPr>
+    </w:p>
+    <w:p>
+      <w:pPr>
+        <w:spacing w:after="0"/>
+      </w:pPr>
+    </w:p>
+    <w:p>
+      <w:pPr>
+        <w:spacing w:after="0"/>
+      </w:pPr>
+    </w:p>
+    <w:p>
+      <w:pPr>
+        <w:spacing w:after="0"/>
+      </w:pPr>
+    </w:p>
+    <w:p>
+      <w:pPr>
+        <w:spacing w:after="0"/>
+      </w:pPr>
+    </w:p>
+    <w:p>
+      <w:pPr>
+        <w:spacing w:after="0"/>
+      </w:pPr>
+    </w:p>
+    <w:p>
+      <w:pPr>
+        <w:spacing w:after="0"/>
+      </w:pPr>
+    </w:p>
+    <w:p>
+      <w:pPr>
+        <w:spacing w:after="0"/>
+      </w:pPr>
+    </w:p>
+    <w:p>
+      <w:pPr>
+        <w:spacing w:after="0"/>
+      </w:pPr>
+    </w:p>
+    <w:p>
+      <w:pPr>
+        <w:spacing w:after="0"/>
+      </w:pPr>
+    </w:p>
+    <w:p>
+      <w:pPr>
+        <w:spacing w:after="0"/>
+      </w:pPr>
+    </w:p>
+    <w:p>
+      <w:pPr>
+        <w:spacing w:after="0"/>
+      </w:pPr>
+    </w:p>
+    <w:p>
+      <w:pPr>
+        <w:spacing w:after="0"/>
+      </w:pPr>
+    </w:p>
+    <w:p>
+      <w:pPr>
+        <w:spacing w:after="0"/>
+      </w:pPr>
+    </w:p>
+    <w:p>
+      <w:pPr>
+        <w:spacing w:after="0"/>
+      </w:pPr>
+    </w:p>
+    <w:p>
+      <w:pPr>
+        <w:spacing w:after="0"/>
+      </w:pPr>
     </w:p>
     <w:p>
       <w:pPr>
@@ -951,6 +1656,11 @@
       <w:r>
         <w:t>2 main question</w:t>
       </w:r>
+    </w:p>
+    <w:p>
+      <w:pPr>
+        <w:spacing w:after="0"/>
+      </w:pPr>
     </w:p>
     <w:p>
       <w:pPr>
@@ -1524,6 +2234,54 @@
       <w:contextualSpacing/>
     </w:pPr>
   </w:style>
+  <w:style w:type="paragraph" w:styleId="HTMLPreformatted">
+    <w:name w:val="HTML Preformatted"/>
+    <w:basedOn w:val="Normal"/>
+    <w:link w:val="HTMLPreformattedChar"/>
+    <w:uiPriority w:val="99"/>
+    <w:semiHidden/>
+    <w:unhideWhenUsed/>
+    <w:rsid w:val="00445FF4"/>
+    <w:pPr>
+      <w:tabs>
+        <w:tab w:val="left" w:pos="916"/>
+        <w:tab w:val="left" w:pos="1832"/>
+        <w:tab w:val="left" w:pos="2748"/>
+        <w:tab w:val="left" w:pos="3664"/>
+        <w:tab w:val="left" w:pos="4580"/>
+        <w:tab w:val="left" w:pos="5496"/>
+        <w:tab w:val="left" w:pos="6412"/>
+        <w:tab w:val="left" w:pos="7328"/>
+        <w:tab w:val="left" w:pos="8244"/>
+        <w:tab w:val="left" w:pos="9160"/>
+        <w:tab w:val="left" w:pos="10076"/>
+        <w:tab w:val="left" w:pos="10992"/>
+        <w:tab w:val="left" w:pos="11908"/>
+        <w:tab w:val="left" w:pos="12824"/>
+        <w:tab w:val="left" w:pos="13740"/>
+        <w:tab w:val="left" w:pos="14656"/>
+      </w:tabs>
+      <w:spacing w:after="0" w:line="240" w:lineRule="auto"/>
+    </w:pPr>
+    <w:rPr>
+      <w:rFonts w:ascii="Courier New" w:eastAsia="Times New Roman" w:hAnsi="Courier New" w:cs="Courier New"/>
+      <w:sz w:val="20"/>
+      <w:szCs w:val="20"/>
+    </w:rPr>
+  </w:style>
+  <w:style w:type="character" w:customStyle="1" w:styleId="HTMLPreformattedChar">
+    <w:name w:val="HTML Preformatted Char"/>
+    <w:basedOn w:val="DefaultParagraphFont"/>
+    <w:link w:val="HTMLPreformatted"/>
+    <w:uiPriority w:val="99"/>
+    <w:semiHidden/>
+    <w:rsid w:val="00445FF4"/>
+    <w:rPr>
+      <w:rFonts w:ascii="Courier New" w:eastAsia="Times New Roman" w:hAnsi="Courier New" w:cs="Courier New"/>
+      <w:sz w:val="20"/>
+      <w:szCs w:val="20"/>
+    </w:rPr>
+  </w:style>
 </w:styles>
 </file>
 
@@ -1786,4 +2544,16 @@
     </a:ext>
   </a:extLst>
 </a:theme>
+</file>
+
+<file path=customXml/item1.xml><?xml version="1.0" encoding="utf-8"?>
+<b:Sources xmlns:b="http://schemas.openxmlformats.org/officeDocument/2006/bibliography" xmlns="http://schemas.openxmlformats.org/officeDocument/2006/bibliography" SelectedStyle="\APASixthEditionOfficeOnline.xsl" StyleName="APA" Version="6"/>
+</file>
+
+<file path=customXml/itemProps1.xml><?xml version="1.0" encoding="utf-8"?>
+<ds:datastoreItem xmlns:ds="http://schemas.openxmlformats.org/officeDocument/2006/customXml" ds:itemID="{54360C67-57A6-4D0F-B27F-9C3069B91448}">
+  <ds:schemaRefs>
+    <ds:schemaRef ds:uri="http://schemas.openxmlformats.org/officeDocument/2006/bibliography"/>
+  </ds:schemaRefs>
+</ds:datastoreItem>
 </file>
</xml_diff>

<commit_message>
update the readme format, move the splash.png to drawable folder
</commit_message>
<xml_diff>
--- a/scenario/TheMansion_scenario1.docx
+++ b/scenario/TheMansion_scenario1.docx
@@ -3,6 +3,8 @@
 <w:document xmlns:wpc="http://schemas.microsoft.com/office/word/2010/wordprocessingCanvas" xmlns:cx="http://schemas.microsoft.com/office/drawing/2014/chartex" xmlns:cx1="http://schemas.microsoft.com/office/drawing/2015/9/8/chartex" xmlns:cx2="http://schemas.microsoft.com/office/drawing/2015/10/21/chartex" xmlns:cx3="http://schemas.microsoft.com/office/drawing/2016/5/9/chartex" xmlns:cx4="http://schemas.microsoft.com/office/drawing/2016/5/10/chartex" xmlns:cx5="http://schemas.microsoft.com/office/drawing/2016/5/11/chartex" xmlns:cx6="http://schemas.microsoft.com/office/drawing/2016/5/12/chartex" xmlns:cx7="http://schemas.microsoft.com/office/drawing/2016/5/13/chartex" xmlns:cx8="http://schemas.microsoft.com/office/drawing/2016/5/14/chartex" xmlns:mc="http://schemas.openxmlformats.org/markup-compatibility/2006" xmlns:aink="http://schemas.microsoft.com/office/drawing/2016/ink" xmlns:am3d="http://schemas.microsoft.com/office/drawing/2017/model3d" xmlns:o="urn:schemas-microsoft-com:office:office" xmlns:r="http://schemas.openxmlformats.org/officeDocument/2006/relationships" xmlns:m="http://schemas.openxmlformats.org/officeDocument/2006/math" xmlns:v="urn:schemas-microsoft-com:vml" xmlns:wp14="http://schemas.microsoft.com/office/word/2010/wordprocessingDrawing" xmlns:wp="http://schemas.openxmlformats.org/drawingml/2006/wordprocessingDrawing" xmlns:w10="urn:schemas-microsoft-com:office:word" xmlns:w="http://schemas.openxmlformats.org/wordprocessingml/2006/main" xmlns:w14="http://schemas.microsoft.com/office/word/2010/wordml" xmlns:w15="http://schemas.microsoft.com/office/word/2012/wordml" xmlns:w16cid="http://schemas.microsoft.com/office/word/2016/wordml/cid" xmlns:w16se="http://schemas.microsoft.com/office/word/2015/wordml/symex" xmlns:wpg="http://schemas.microsoft.com/office/word/2010/wordprocessingGroup" xmlns:wpi="http://schemas.microsoft.com/office/word/2010/wordprocessingInk" xmlns:wne="http://schemas.microsoft.com/office/word/2006/wordml" xmlns:wps="http://schemas.microsoft.com/office/word/2010/wordprocessingShape" mc:Ignorable="w14 w15 w16se w16cid wp14">
   <w:body>
     <w:p>
+      <w:bookmarkStart w:id="0" w:name="_GoBack"/>
+      <w:bookmarkEnd w:id="0"/>
       <w:r>
         <w:t>TheMansion_Scenario1</w:t>
       </w:r>
@@ -148,7 +150,15 @@
         <w:jc w:val="both"/>
       </w:pPr>
       <w:r>
-        <w:t>The Mansion is blackout, that’s why Marry have to hold her candle</w:t>
+        <w:t xml:space="preserve">The Mansion is blackout, that’s why Marry </w:t>
+      </w:r>
+      <w:proofErr w:type="gramStart"/>
+      <w:r>
+        <w:t>have to</w:t>
+      </w:r>
+      <w:proofErr w:type="gramEnd"/>
+      <w:r>
+        <w:t xml:space="preserve"> hold her candle</w:t>
       </w:r>
     </w:p>
     <w:p>
@@ -1577,10 +1587,7 @@
         <w:spacing w:after="0"/>
       </w:pPr>
       <w:r>
-        <w:t>2</w:t>
-      </w:r>
-      <w:r>
-        <w:t>1</w:t>
+        <w:t>21</w:t>
       </w:r>
       <w:r>
         <w:t>-Kitchen</w:t>
@@ -1591,10 +1598,7 @@
         <w:spacing w:after="0"/>
       </w:pPr>
       <w:r>
-        <w:t>2</w:t>
-      </w:r>
-      <w:r>
-        <w:t>2</w:t>
+        <w:t>22</w:t>
       </w:r>
       <w:r>
         <w:t>-Dining room</w:t>
@@ -1605,10 +1609,7 @@
         <w:spacing w:after="0"/>
       </w:pPr>
       <w:r>
-        <w:t>2</w:t>
-      </w:r>
-      <w:r>
-        <w:t>3</w:t>
+        <w:t>23</w:t>
       </w:r>
       <w:r>
         <w:t>-Living</w:t>
@@ -1873,14 +1874,91 @@
         <w:spacing w:after="0"/>
       </w:pPr>
       <w:r>
+        <w:t>31-Executive Office</w:t>
+      </w:r>
+    </w:p>
+    <w:p>
+      <w:pPr>
+        <w:spacing w:after="0"/>
+      </w:pPr>
+      <w:r>
+        <w:t>32-Bath room</w:t>
+      </w:r>
+    </w:p>
+    <w:p>
+      <w:pPr>
+        <w:spacing w:after="0"/>
+      </w:pPr>
+      <w:r>
+        <w:t>33-Bedroom</w:t>
+      </w:r>
+    </w:p>
+    <w:p>
+      <w:pPr>
+        <w:spacing w:after="0"/>
+        <w:jc w:val="both"/>
+      </w:pPr>
+    </w:p>
+    <w:p>
+      <w:pPr>
+        <w:spacing w:after="0"/>
+      </w:pPr>
+      <w:r>
         <w:t>3</w:t>
       </w:r>
       <w:r>
-        <w:t>1</w:t>
-      </w:r>
-      <w:r>
-        <w:t>-Executive Office</w:t>
-      </w:r>
+        <w:t>0 - Lounge</w:t>
+      </w:r>
+    </w:p>
+    <w:p>
+      <w:pPr>
+        <w:spacing w:after="0"/>
+      </w:pPr>
+      <w:r>
+        <w:t>4 main question</w:t>
+      </w:r>
+    </w:p>
+    <w:p>
+      <w:pPr>
+        <w:spacing w:after="0"/>
+      </w:pPr>
+    </w:p>
+    <w:p>
+      <w:pPr>
+        <w:spacing w:after="0"/>
+      </w:pPr>
+      <w:r>
+        <w:t>300</w:t>
+      </w:r>
+    </w:p>
+    <w:p>
+      <w:pPr>
+        <w:spacing w:after="0"/>
+      </w:pPr>
+      <w:r>
+        <w:t>301</w:t>
+      </w:r>
+    </w:p>
+    <w:p>
+      <w:pPr>
+        <w:spacing w:after="0"/>
+      </w:pPr>
+      <w:r>
+        <w:t>302</w:t>
+      </w:r>
+    </w:p>
+    <w:p>
+      <w:pPr>
+        <w:spacing w:after="0"/>
+      </w:pPr>
+      <w:r>
+        <w:t>303</w:t>
+      </w:r>
+    </w:p>
+    <w:p>
+      <w:pPr>
+        <w:spacing w:after="0"/>
+      </w:pPr>
     </w:p>
     <w:p>
       <w:pPr>
@@ -1890,11 +1968,50 @@
         <w:t>3</w:t>
       </w:r>
       <w:r>
-        <w:t>2</w:t>
-      </w:r>
-      <w:r>
-        <w:t>-Bath room</w:t>
-      </w:r>
+        <w:t>1 - Executive office</w:t>
+      </w:r>
+    </w:p>
+    <w:p>
+      <w:pPr>
+        <w:spacing w:after="0"/>
+      </w:pPr>
+      <w:r>
+        <w:t>3 main question</w:t>
+      </w:r>
+    </w:p>
+    <w:p>
+      <w:pPr>
+        <w:spacing w:after="0"/>
+      </w:pPr>
+    </w:p>
+    <w:p>
+      <w:pPr>
+        <w:spacing w:after="0"/>
+      </w:pPr>
+      <w:r>
+        <w:t>310</w:t>
+      </w:r>
+    </w:p>
+    <w:p>
+      <w:pPr>
+        <w:spacing w:after="0"/>
+      </w:pPr>
+      <w:r>
+        <w:t>311</w:t>
+      </w:r>
+    </w:p>
+    <w:p>
+      <w:pPr>
+        <w:spacing w:after="0"/>
+      </w:pPr>
+      <w:r>
+        <w:t>312</w:t>
+      </w:r>
+    </w:p>
+    <w:p>
+      <w:pPr>
+        <w:spacing w:after="0"/>
+      </w:pPr>
     </w:p>
     <w:p>
       <w:pPr>
@@ -1904,195 +2021,56 @@
         <w:t>3</w:t>
       </w:r>
       <w:r>
+        <w:t>2 - Bathroom</w:t>
+      </w:r>
+    </w:p>
+    <w:p>
+      <w:pPr>
+        <w:spacing w:after="0"/>
+      </w:pPr>
+      <w:r>
+        <w:t>2 main question</w:t>
+      </w:r>
+    </w:p>
+    <w:p>
+      <w:pPr>
+        <w:spacing w:after="0"/>
+      </w:pPr>
+    </w:p>
+    <w:p>
+      <w:pPr>
+        <w:spacing w:after="0"/>
+      </w:pPr>
+      <w:r>
+        <w:t>320</w:t>
+      </w:r>
+    </w:p>
+    <w:p>
+      <w:pPr>
+        <w:spacing w:after="0"/>
+      </w:pPr>
+      <w:r>
+        <w:t>321</w:t>
+      </w:r>
+    </w:p>
+    <w:p>
+      <w:pPr>
+        <w:spacing w:after="0"/>
+      </w:pPr>
+    </w:p>
+    <w:p>
+      <w:pPr>
+        <w:spacing w:after="0"/>
+      </w:pPr>
+      <w:r>
         <w:t>3</w:t>
       </w:r>
       <w:r>
-        <w:t>-Bed</w:t>
-      </w:r>
-      <w:r>
-        <w:t>room</w:t>
-      </w:r>
-    </w:p>
-    <w:p>
-      <w:pPr>
-        <w:spacing w:after="0"/>
-        <w:jc w:val="both"/>
-      </w:pPr>
-    </w:p>
-    <w:p>
-      <w:pPr>
-        <w:spacing w:after="0"/>
-      </w:pPr>
-      <w:r>
-        <w:t>3</w:t>
-      </w:r>
-      <w:r>
-        <w:t>0 - Lounge</w:t>
-      </w:r>
-    </w:p>
-    <w:p>
-      <w:pPr>
-        <w:spacing w:after="0"/>
-      </w:pPr>
-      <w:r>
-        <w:t>4 main question</w:t>
-      </w:r>
-    </w:p>
-    <w:p>
-      <w:pPr>
-        <w:spacing w:after="0"/>
-      </w:pPr>
-    </w:p>
-    <w:p>
-      <w:pPr>
-        <w:spacing w:after="0"/>
-      </w:pPr>
-      <w:r>
-        <w:t>300</w:t>
-      </w:r>
-    </w:p>
-    <w:p>
-      <w:pPr>
-        <w:spacing w:after="0"/>
-      </w:pPr>
-      <w:r>
-        <w:t>301</w:t>
-      </w:r>
-    </w:p>
-    <w:p>
-      <w:pPr>
-        <w:spacing w:after="0"/>
-      </w:pPr>
-      <w:r>
-        <w:t>302</w:t>
-      </w:r>
-    </w:p>
-    <w:p>
-      <w:pPr>
-        <w:spacing w:after="0"/>
-      </w:pPr>
-      <w:r>
-        <w:t>303</w:t>
-      </w:r>
-    </w:p>
-    <w:p>
-      <w:pPr>
-        <w:spacing w:after="0"/>
-      </w:pPr>
-    </w:p>
-    <w:p>
-      <w:pPr>
-        <w:spacing w:after="0"/>
-      </w:pPr>
-      <w:r>
-        <w:t>3</w:t>
-      </w:r>
-      <w:r>
-        <w:t>1 - Executive office</w:t>
-      </w:r>
-    </w:p>
-    <w:p>
-      <w:pPr>
-        <w:spacing w:after="0"/>
-      </w:pPr>
-      <w:r>
-        <w:t>3 main question</w:t>
-      </w:r>
-    </w:p>
-    <w:p>
-      <w:pPr>
-        <w:spacing w:after="0"/>
-      </w:pPr>
-    </w:p>
-    <w:p>
-      <w:pPr>
-        <w:spacing w:after="0"/>
-      </w:pPr>
-      <w:r>
-        <w:t>310</w:t>
-      </w:r>
-    </w:p>
-    <w:p>
-      <w:pPr>
-        <w:spacing w:after="0"/>
-      </w:pPr>
-      <w:r>
-        <w:t>311</w:t>
-      </w:r>
-    </w:p>
-    <w:p>
-      <w:pPr>
-        <w:spacing w:after="0"/>
-      </w:pPr>
-      <w:r>
-        <w:t>312</w:t>
-      </w:r>
-    </w:p>
-    <w:p>
-      <w:pPr>
-        <w:spacing w:after="0"/>
-      </w:pPr>
-    </w:p>
-    <w:p>
-      <w:pPr>
-        <w:spacing w:after="0"/>
-      </w:pPr>
-      <w:r>
-        <w:t>3</w:t>
-      </w:r>
-      <w:r>
-        <w:t>2 - Bathroom</w:t>
-      </w:r>
-    </w:p>
-    <w:p>
-      <w:pPr>
-        <w:spacing w:after="0"/>
-      </w:pPr>
-      <w:r>
-        <w:t>2 main question</w:t>
-      </w:r>
-    </w:p>
-    <w:p>
-      <w:pPr>
-        <w:spacing w:after="0"/>
-      </w:pPr>
-    </w:p>
-    <w:p>
-      <w:pPr>
-        <w:spacing w:after="0"/>
-      </w:pPr>
-      <w:r>
-        <w:t>320</w:t>
-      </w:r>
-    </w:p>
-    <w:p>
-      <w:pPr>
-        <w:spacing w:after="0"/>
-      </w:pPr>
-      <w:r>
-        <w:t>321</w:t>
-      </w:r>
-    </w:p>
-    <w:p>
-      <w:pPr>
-        <w:spacing w:after="0"/>
-      </w:pPr>
-    </w:p>
-    <w:p>
-      <w:pPr>
-        <w:spacing w:after="0"/>
-      </w:pPr>
-      <w:r>
-        <w:t>3</w:t>
-      </w:r>
-      <w:r>
         <w:t xml:space="preserve">3 - </w:t>
       </w:r>
       <w:r>
         <w:t>Bedroom</w:t>
       </w:r>
-      <w:bookmarkStart w:id="0" w:name="_GoBack"/>
-      <w:bookmarkEnd w:id="0"/>
     </w:p>
     <w:p>
       <w:pPr>
@@ -3012,7 +2990,7 @@
 </file>
 
 <file path=customXml/itemProps1.xml><?xml version="1.0" encoding="utf-8"?>
-<ds:datastoreItem xmlns:ds="http://schemas.openxmlformats.org/officeDocument/2006/customXml" ds:itemID="{294EDB3A-6ABD-2A47-A7D3-CB93E51723E4}">
+<ds:datastoreItem xmlns:ds="http://schemas.openxmlformats.org/officeDocument/2006/customXml" ds:itemID="{56899FF3-1EC8-4128-BC07-050F3D7E92D8}">
   <ds:schemaRefs>
     <ds:schemaRef ds:uri="http://schemas.openxmlformats.org/officeDocument/2006/bibliography"/>
   </ds:schemaRefs>

</xml_diff>